<commit_message>
Izvršene izmjene na specifikaciji projekta
</commit_message>
<xml_diff>
--- a/Specifikacija/Detaljna specifikacija projekta.docx
+++ b/Specifikacija/Detaljna specifikacija projekta.docx
@@ -525,21 +525,377 @@
     </w:p>
     <w:p>
       <w:pPr>
-        <w:rPr/>
-      </w:pPr>
-      <w:r>
-        <w:rPr>
-          <w:rtl w:val="0"/>
-        </w:rPr>
-      </w:r>
-    </w:p>
-    <w:p>
-      <w:pPr>
         <w:pStyle w:val="Heading1"/>
         <w:rPr/>
       </w:pPr>
-      <w:bookmarkStart w:colFirst="0" w:colLast="0" w:name="_9hwlipw57uh6" w:id="1"/>
+      <w:bookmarkStart w:colFirst="0" w:colLast="0" w:name="_hp3jm5zbrd6b" w:id="1"/>
       <w:bookmarkEnd w:id="1"/>
+      <w:r>
+        <w:rPr>
+          <w:rtl w:val="0"/>
+        </w:rPr>
+      </w:r>
+    </w:p>
+    <w:p>
+      <w:pPr>
+        <w:pStyle w:val="Heading1"/>
+        <w:rPr/>
+      </w:pPr>
+      <w:bookmarkStart w:colFirst="0" w:colLast="0" w:name="_qi7fctgk9vb1" w:id="2"/>
+      <w:bookmarkEnd w:id="2"/>
+      <w:r>
+        <w:rPr>
+          <w:rtl w:val="0"/>
+        </w:rPr>
+        <w:t xml:space="preserve">Opis sistema:</w:t>
+      </w:r>
+    </w:p>
+    <w:p>
+      <w:pPr>
+        <w:rPr/>
+      </w:pPr>
+      <w:r>
+        <w:rPr>
+          <w:rtl w:val="0"/>
+        </w:rPr>
+      </w:r>
+    </w:p>
+    <w:p>
+      <w:pPr>
+        <w:rPr/>
+      </w:pPr>
+      <w:r>
+        <w:rPr>
+          <w:rtl w:val="0"/>
+        </w:rPr>
+        <w:t xml:space="preserve">Naša aplikacija nudi gostima pregled svih vrsta dostupnog smještaja i dodatnih sadržaja. U narednom koraku se gosti registruju i vrše rezervaciju onih usluga za koje se odluče ili prijavljuju ako su već boravili u hotelu i imaju svoj profil. Isto tako svaki član osoblja uz svoju prijavu ima uvid u sadržaj za koji je on zadužen, tako da lakše može pomoći gostu i izaći mu u susret.</w:t>
+      </w:r>
+    </w:p>
+    <w:p>
+      <w:pPr>
+        <w:rPr/>
+      </w:pPr>
+      <w:r>
+        <w:rPr>
+          <w:rtl w:val="0"/>
+        </w:rPr>
+      </w:r>
+    </w:p>
+    <w:p>
+      <w:pPr>
+        <w:pStyle w:val="Heading1"/>
+        <w:rPr/>
+      </w:pPr>
+      <w:bookmarkStart w:colFirst="0" w:colLast="0" w:name="_6p4aa4w086u0" w:id="3"/>
+      <w:bookmarkEnd w:id="3"/>
+      <w:r>
+        <w:rPr>
+          <w:rtl w:val="0"/>
+        </w:rPr>
+        <w:t xml:space="preserve">Akteri sistema: </w:t>
+      </w:r>
+    </w:p>
+    <w:p>
+      <w:pPr>
+        <w:rPr/>
+      </w:pPr>
+      <w:r>
+        <w:rPr>
+          <w:rtl w:val="0"/>
+        </w:rPr>
+      </w:r>
+    </w:p>
+    <w:p>
+      <w:pPr>
+        <w:numPr>
+          <w:ilvl w:val="0"/>
+          <w:numId w:val="9"/>
+        </w:numPr>
+        <w:ind w:left="720" w:hanging="360"/>
+        <w:rPr>
+          <w:u w:val="none"/>
+        </w:rPr>
+      </w:pPr>
+      <w:r>
+        <w:rPr>
+          <w:rtl w:val="0"/>
+        </w:rPr>
+        <w:t xml:space="preserve">Neregistrovani korisnik - Može vidjeti početnu stranicu, slike hotela i informacije o popunjenosti određenog smještaja.</w:t>
+      </w:r>
+    </w:p>
+    <w:p>
+      <w:pPr>
+        <w:numPr>
+          <w:ilvl w:val="0"/>
+          <w:numId w:val="9"/>
+        </w:numPr>
+        <w:ind w:left="720" w:hanging="360"/>
+        <w:rPr>
+          <w:u w:val="none"/>
+        </w:rPr>
+      </w:pPr>
+      <w:r>
+        <w:rPr>
+          <w:rtl w:val="0"/>
+        </w:rPr>
+        <w:t xml:space="preserve">Registrovani korisnik - Može vidjeti historiju svojih rezervacija i ostvariti razne benefite sa registracijom kao što su popusti itd.</w:t>
+      </w:r>
+    </w:p>
+    <w:p>
+      <w:pPr>
+        <w:numPr>
+          <w:ilvl w:val="0"/>
+          <w:numId w:val="9"/>
+        </w:numPr>
+        <w:ind w:left="720" w:hanging="360"/>
+        <w:rPr>
+          <w:u w:val="none"/>
+        </w:rPr>
+      </w:pPr>
+      <w:r>
+        <w:rPr>
+          <w:rtl w:val="0"/>
+        </w:rPr>
+        <w:t xml:space="preserve">Osoblje - Ima mogućnost pregleda zahtjeva za aktivnosti i vođenja raznih vidova evidencije.</w:t>
+      </w:r>
+    </w:p>
+    <w:p>
+      <w:pPr>
+        <w:numPr>
+          <w:ilvl w:val="0"/>
+          <w:numId w:val="9"/>
+        </w:numPr>
+        <w:ind w:left="720" w:hanging="360"/>
+        <w:rPr>
+          <w:u w:val="none"/>
+        </w:rPr>
+      </w:pPr>
+      <w:r>
+        <w:rPr>
+          <w:rtl w:val="0"/>
+        </w:rPr>
+        <w:t xml:space="preserve">Recepcioner - Ima pristup informacijama o zauzetosti svih soba i </w:t>
+      </w:r>
+      <w:r>
+        <w:rPr>
+          <w:rtl w:val="0"/>
+        </w:rPr>
+        <w:t xml:space="preserve">zakupljenih</w:t>
+      </w:r>
+      <w:r>
+        <w:rPr>
+          <w:rtl w:val="0"/>
+        </w:rPr>
+        <w:t xml:space="preserve"> dodatnih usluga.</w:t>
+      </w:r>
+    </w:p>
+    <w:p>
+      <w:pPr>
+        <w:numPr>
+          <w:ilvl w:val="0"/>
+          <w:numId w:val="9"/>
+        </w:numPr>
+        <w:ind w:left="720" w:hanging="360"/>
+        <w:rPr>
+          <w:u w:val="none"/>
+        </w:rPr>
+      </w:pPr>
+      <w:r>
+        <w:rPr>
+          <w:rtl w:val="0"/>
+        </w:rPr>
+        <w:t xml:space="preserve">Šef (Administrator) - Može vršiti dodatne izmjene u smještaju neke pojedinačne osobe i ima pristup svim </w:t>
+      </w:r>
+      <w:r>
+        <w:rPr>
+          <w:rtl w:val="0"/>
+        </w:rPr>
+        <w:t xml:space="preserve">funkcionalnostima</w:t>
+      </w:r>
+      <w:r>
+        <w:rPr>
+          <w:rtl w:val="0"/>
+        </w:rPr>
+        <w:t xml:space="preserve">.</w:t>
+      </w:r>
+    </w:p>
+    <w:p>
+      <w:pPr>
+        <w:rPr/>
+      </w:pPr>
+      <w:r>
+        <w:rPr>
+          <w:rtl w:val="0"/>
+        </w:rPr>
+      </w:r>
+    </w:p>
+    <w:p>
+      <w:pPr>
+        <w:rPr/>
+      </w:pPr>
+      <w:r>
+        <w:rPr>
+          <w:rtl w:val="0"/>
+        </w:rPr>
+      </w:r>
+    </w:p>
+    <w:p>
+      <w:pPr>
+        <w:rPr/>
+      </w:pPr>
+      <w:r>
+        <w:rPr>
+          <w:rtl w:val="0"/>
+        </w:rPr>
+      </w:r>
+    </w:p>
+    <w:p>
+      <w:pPr>
+        <w:rPr/>
+      </w:pPr>
+      <w:r>
+        <w:rPr>
+          <w:rtl w:val="0"/>
+        </w:rPr>
+      </w:r>
+    </w:p>
+    <w:p>
+      <w:pPr>
+        <w:rPr/>
+      </w:pPr>
+      <w:r>
+        <w:rPr>
+          <w:rtl w:val="0"/>
+        </w:rPr>
+      </w:r>
+    </w:p>
+    <w:p>
+      <w:pPr>
+        <w:rPr/>
+      </w:pPr>
+      <w:r>
+        <w:rPr>
+          <w:rtl w:val="0"/>
+        </w:rPr>
+      </w:r>
+    </w:p>
+    <w:p>
+      <w:pPr>
+        <w:rPr/>
+      </w:pPr>
+      <w:r>
+        <w:rPr>
+          <w:rtl w:val="0"/>
+        </w:rPr>
+      </w:r>
+    </w:p>
+    <w:p>
+      <w:pPr>
+        <w:rPr/>
+      </w:pPr>
+      <w:r>
+        <w:rPr>
+          <w:rtl w:val="0"/>
+        </w:rPr>
+      </w:r>
+    </w:p>
+    <w:p>
+      <w:pPr>
+        <w:rPr/>
+      </w:pPr>
+      <w:r>
+        <w:rPr>
+          <w:rtl w:val="0"/>
+        </w:rPr>
+      </w:r>
+    </w:p>
+    <w:p>
+      <w:pPr>
+        <w:rPr/>
+      </w:pPr>
+      <w:r>
+        <w:rPr>
+          <w:rtl w:val="0"/>
+        </w:rPr>
+      </w:r>
+    </w:p>
+    <w:p>
+      <w:pPr>
+        <w:rPr/>
+      </w:pPr>
+      <w:r>
+        <w:rPr>
+          <w:rtl w:val="0"/>
+        </w:rPr>
+      </w:r>
+    </w:p>
+    <w:p>
+      <w:pPr>
+        <w:rPr/>
+      </w:pPr>
+      <w:r>
+        <w:rPr>
+          <w:rtl w:val="0"/>
+        </w:rPr>
+      </w:r>
+    </w:p>
+    <w:p>
+      <w:pPr>
+        <w:rPr/>
+      </w:pPr>
+      <w:r>
+        <w:rPr>
+          <w:rtl w:val="0"/>
+        </w:rPr>
+      </w:r>
+    </w:p>
+    <w:p>
+      <w:pPr>
+        <w:rPr/>
+      </w:pPr>
+      <w:r>
+        <w:rPr>
+          <w:rtl w:val="0"/>
+        </w:rPr>
+      </w:r>
+    </w:p>
+    <w:p>
+      <w:pPr>
+        <w:rPr/>
+      </w:pPr>
+      <w:r>
+        <w:rPr>
+          <w:rtl w:val="0"/>
+        </w:rPr>
+      </w:r>
+    </w:p>
+    <w:p>
+      <w:pPr>
+        <w:rPr/>
+      </w:pPr>
+      <w:r>
+        <w:rPr>
+          <w:rtl w:val="0"/>
+        </w:rPr>
+      </w:r>
+    </w:p>
+    <w:p>
+      <w:pPr>
+        <w:rPr/>
+      </w:pPr>
+      <w:r>
+        <w:rPr>
+          <w:rtl w:val="0"/>
+        </w:rPr>
+      </w:r>
+    </w:p>
+    <w:p>
+      <w:pPr>
+        <w:pStyle w:val="Heading1"/>
+        <w:rPr/>
+      </w:pPr>
+      <w:bookmarkStart w:colFirst="0" w:colLast="0" w:name="_1rywml6d3gvf" w:id="4"/>
+      <w:bookmarkEnd w:id="4"/>
       <w:r>
         <w:rPr>
           <w:rtl w:val="0"/>
@@ -570,8 +926,8 @@
           <w:szCs w:val="28"/>
         </w:rPr>
       </w:pPr>
-      <w:bookmarkStart w:colFirst="0" w:colLast="0" w:name="_2ciwm3p007hc" w:id="2"/>
-      <w:bookmarkEnd w:id="2"/>
+      <w:bookmarkStart w:colFirst="0" w:colLast="0" w:name="_2ciwm3p007hc" w:id="5"/>
+      <w:bookmarkEnd w:id="5"/>
       <w:r>
         <w:rPr>
           <w:sz w:val="28"/>
@@ -591,51 +947,6 @@
           <w:rtl w:val="0"/>
         </w:rPr>
         <w:t xml:space="preserve">Mogućnost već registrovanog korisnika je prijava u sistem. Prilikom prijave traže se pristupni podaci korisnika (email i lozinka). Nakon toga, korisnika dočekuje početna stranica sistema.</w:t>
-      </w:r>
-    </w:p>
-    <w:p>
-      <w:pPr>
-        <w:pStyle w:val="Heading2"/>
-        <w:numPr>
-          <w:ilvl w:val="0"/>
-          <w:numId w:val="9"/>
-        </w:numPr>
-        <w:ind w:left="720" w:hanging="360"/>
-        <w:rPr/>
-      </w:pPr>
-      <w:bookmarkStart w:colFirst="0" w:colLast="0" w:name="_cb30j5492bmn" w:id="3"/>
-      <w:bookmarkEnd w:id="3"/>
-      <w:r>
-        <w:rPr>
-          <w:sz w:val="28"/>
-          <w:szCs w:val="28"/>
-          <w:rtl w:val="0"/>
-        </w:rPr>
-        <w:t xml:space="preserve">Rezervacija:</w:t>
-      </w:r>
-    </w:p>
-    <w:p>
-      <w:pPr>
-        <w:ind w:left="720" w:firstLine="0"/>
-        <w:rPr/>
-      </w:pPr>
-      <w:r>
-        <w:rPr>
-          <w:rtl w:val="0"/>
-        </w:rPr>
-        <w:t xml:space="preserve">Rezervaciju je moguće izvršiti samo ukoliko je korisnik prijavljen u sistem, odnosno podrazumijeva se da je prethodno izvršio prijavu sa svojim </w:t>
-      </w:r>
-      <w:r>
-        <w:rPr>
-          <w:rtl w:val="0"/>
-        </w:rPr>
-        <w:t xml:space="preserve">pristupnim</w:t>
-      </w:r>
-      <w:r>
-        <w:rPr>
-          <w:rtl w:val="0"/>
-        </w:rPr>
-        <w:t xml:space="preserve"> podacima.</w:t>
       </w:r>
     </w:p>
     <w:p>
@@ -651,8 +962,8 @@
           <w:szCs w:val="28"/>
         </w:rPr>
       </w:pPr>
-      <w:bookmarkStart w:colFirst="0" w:colLast="0" w:name="_zeq2c4a9hnoc" w:id="4"/>
-      <w:bookmarkEnd w:id="4"/>
+      <w:bookmarkStart w:colFirst="0" w:colLast="0" w:name="_zeq2c4a9hnoc" w:id="6"/>
+      <w:bookmarkEnd w:id="6"/>
       <w:r>
         <w:rPr>
           <w:sz w:val="28"/>
@@ -706,7 +1017,7 @@
         <w:rPr>
           <w:rtl w:val="0"/>
         </w:rPr>
-        <w:t xml:space="preserve">Validacija rezervacije predstavlja potvrdu rezervacije korisnika od strane recepcionera. Korisnik će dobiti mail kao potvrdu da je rezervacija uspješno izvršena.</w:t>
+        <w:t xml:space="preserve">Potvrda rezervacije korisnika od strane recepcionera. Korisnik će dobiti mail kao potvrdu da je rezervacija uspješno izvršena.</w:t>
       </w:r>
     </w:p>
     <w:p>
@@ -714,66 +1025,385 @@
         <w:pStyle w:val="Heading2"/>
         <w:numPr>
           <w:ilvl w:val="0"/>
-          <w:numId w:val="12"/>
+          <w:numId w:val="4"/>
         </w:numPr>
         <w:ind w:left="720" w:hanging="360"/>
         <w:rPr>
           <w:sz w:val="28"/>
           <w:szCs w:val="28"/>
-        </w:rPr>
-      </w:pPr>
-      <w:bookmarkStart w:colFirst="0" w:colLast="0" w:name="_r4cdss99yyrb" w:id="5"/>
-      <w:bookmarkEnd w:id="5"/>
-      <w:r>
-        <w:rPr>
-          <w:sz w:val="28"/>
-          <w:szCs w:val="28"/>
-          <w:rtl w:val="0"/>
-        </w:rPr>
-        <w:t xml:space="preserve">Rezervacija parkinga:</w:t>
-      </w:r>
-    </w:p>
-    <w:p>
-      <w:pPr>
-        <w:ind w:left="720" w:firstLine="0"/>
-        <w:rPr/>
-      </w:pPr>
-      <w:r>
-        <w:rPr>
-          <w:rtl w:val="0"/>
-        </w:rPr>
-        <w:t xml:space="preserve">Rezervacija parkinga se može izvršiti dodatno uz rezervaciju (sobe, sale za konferencije itd.). Parking je samo za goste, te time se ne može zasebno rezervisati.</w:t>
-      </w:r>
-    </w:p>
-    <w:p>
-      <w:pPr>
-        <w:ind w:left="720" w:firstLine="0"/>
-        <w:rPr/>
-      </w:pPr>
-      <w:r>
-        <w:rPr>
-          <w:rtl w:val="0"/>
-        </w:rPr>
-      </w:r>
-    </w:p>
-    <w:p>
-      <w:pPr>
-        <w:ind w:left="720" w:firstLine="0"/>
-        <w:rPr>
-          <w:sz w:val="28"/>
-          <w:szCs w:val="28"/>
-        </w:rPr>
-      </w:pPr>
-      <w:r>
-        <w:rPr>
-          <w:rtl w:val="0"/>
-        </w:rPr>
-        <w:t xml:space="preserve">Prilikom rezervacije parkinga, sistem automatski dodjeljuje broj parking mjesta za vozilo. Od korisnika se traži da unese broj registarskih tablica vozila.</w:t>
-      </w:r>
-      <w:r>
-        <w:rPr>
-          <w:rtl w:val="0"/>
-        </w:rPr>
+          <w:u w:val="none"/>
+        </w:rPr>
+      </w:pPr>
+      <w:bookmarkStart w:colFirst="0" w:colLast="0" w:name="_ct6ux35vjgiv" w:id="7"/>
+      <w:bookmarkEnd w:id="7"/>
+      <w:r>
+        <w:rPr>
+          <w:sz w:val="28"/>
+          <w:szCs w:val="28"/>
+          <w:rtl w:val="0"/>
+        </w:rPr>
+        <w:t xml:space="preserve">Pregled trenutnog stanja sobe: </w:t>
+      </w:r>
+    </w:p>
+    <w:p>
+      <w:pPr>
+        <w:ind w:left="720" w:firstLine="0"/>
+        <w:rPr/>
+      </w:pPr>
+      <w:r>
+        <w:rPr>
+          <w:rtl w:val="0"/>
+        </w:rPr>
+        <w:t xml:space="preserve">Funkcionalnost koja pruža korisniku mogućnost da u svakom trenutku ima pregled stanja svoje sobe tj. ima uvid u to da li je njegova soba očišćena, neočišćena… </w:t>
+      </w:r>
+    </w:p>
+    <w:p>
+      <w:pPr>
+        <w:ind w:left="720" w:firstLine="0"/>
+        <w:rPr/>
+      </w:pPr>
+      <w:r>
+        <w:rPr>
+          <w:rtl w:val="0"/>
+        </w:rPr>
+        <w:t xml:space="preserve">Korisnik će imati opciju za pregled trenutnog stanja putem notifikacije na mobitelu ili direktno na sistemu.</w:t>
+      </w:r>
+    </w:p>
+    <w:p>
+      <w:pPr>
+        <w:ind w:left="720" w:firstLine="0"/>
+        <w:rPr/>
+      </w:pPr>
+      <w:r>
+        <w:rPr>
+          <w:rtl w:val="0"/>
+        </w:rPr>
+      </w:r>
+    </w:p>
+    <w:p>
+      <w:pPr>
+        <w:pStyle w:val="Heading2"/>
+        <w:numPr>
+          <w:ilvl w:val="0"/>
+          <w:numId w:val="5"/>
+        </w:numPr>
+        <w:ind w:left="720" w:hanging="360"/>
+        <w:rPr>
+          <w:sz w:val="28"/>
+          <w:szCs w:val="28"/>
+        </w:rPr>
+      </w:pPr>
+      <w:bookmarkStart w:colFirst="0" w:colLast="0" w:name="_whxmodmxwag" w:id="8"/>
+      <w:bookmarkEnd w:id="8"/>
+      <w:r>
+        <w:rPr>
+          <w:sz w:val="28"/>
+          <w:szCs w:val="28"/>
+          <w:rtl w:val="0"/>
+        </w:rPr>
+        <w:t xml:space="preserve">Historija rezervacija:</w:t>
+      </w:r>
+    </w:p>
+    <w:p>
+      <w:pPr>
+        <w:ind w:left="720" w:firstLine="0"/>
+        <w:rPr/>
+      </w:pPr>
+      <w:r>
+        <w:rPr>
+          <w:rtl w:val="0"/>
+        </w:rPr>
+        <w:t xml:space="preserve">Prijavljeni korisnik može pregledati </w:t>
+      </w:r>
+      <w:r>
+        <w:rPr>
+          <w:rtl w:val="0"/>
+        </w:rPr>
+        <w:t xml:space="preserve">historiju</w:t>
+      </w:r>
+      <w:r>
+        <w:rPr>
+          <w:rtl w:val="0"/>
+        </w:rPr>
+        <w:t xml:space="preserve"> </w:t>
+      </w:r>
+      <w:r>
+        <w:rPr>
+          <w:rtl w:val="0"/>
+        </w:rPr>
+        <w:t xml:space="preserve">rezervacija</w:t>
+      </w:r>
+      <w:r>
+        <w:rPr>
+          <w:rtl w:val="0"/>
+        </w:rPr>
+        <w:t xml:space="preserve"> u hotelu. Ova funkcionalnost mu omogućava pregled soba u kojima je </w:t>
+      </w:r>
+      <w:r>
+        <w:rPr>
+          <w:rtl w:val="0"/>
+        </w:rPr>
+        <w:t xml:space="preserve">odsjedao</w:t>
+      </w:r>
+      <w:r>
+        <w:rPr>
+          <w:rtl w:val="0"/>
+        </w:rPr>
+        <w:t xml:space="preserve">, konferencije na kojima je prisustvovao itd.</w:t>
+      </w:r>
+    </w:p>
+    <w:p>
+      <w:pPr>
+        <w:ind w:left="720" w:firstLine="0"/>
+        <w:rPr/>
+      </w:pPr>
+      <w:r>
+        <w:rPr>
+          <w:rtl w:val="0"/>
+        </w:rPr>
+        <w:t xml:space="preserve">Ocjena usluge vrši se samovoljno i po korisnikovom kriteriju. Mogućnost davanja ocjene, pisanje komentara ukoliko korisnik to želi, te dodavanje slika kao prilog uz komentar.</w:t>
+      </w:r>
+    </w:p>
+    <w:p>
+      <w:pPr>
+        <w:rPr/>
+      </w:pPr>
+      <w:r>
+        <w:rPr>
+          <w:rtl w:val="0"/>
+        </w:rPr>
+      </w:r>
+    </w:p>
+    <w:p>
+      <w:pPr>
+        <w:pStyle w:val="Heading2"/>
+        <w:numPr>
+          <w:ilvl w:val="0"/>
+          <w:numId w:val="6"/>
+        </w:numPr>
+        <w:ind w:left="720" w:hanging="360"/>
+        <w:rPr>
+          <w:sz w:val="28"/>
+          <w:szCs w:val="28"/>
+        </w:rPr>
+      </w:pPr>
+      <w:bookmarkStart w:colFirst="0" w:colLast="0" w:name="_couzylhbe2ea" w:id="9"/>
+      <w:bookmarkEnd w:id="9"/>
+      <w:r>
+        <w:rPr>
+          <w:sz w:val="28"/>
+          <w:szCs w:val="28"/>
+          <w:rtl w:val="0"/>
+        </w:rPr>
+        <w:t xml:space="preserve">Pregled dostupnih kupona i popusta:</w:t>
+      </w:r>
+    </w:p>
+    <w:p>
+      <w:pPr>
+        <w:ind w:left="720" w:firstLine="0"/>
+        <w:rPr/>
+      </w:pPr>
+      <w:r>
+        <w:rPr>
+          <w:rtl w:val="0"/>
+        </w:rPr>
+        <w:t xml:space="preserve">Prijavljeni korisnik može pregledati </w:t>
+      </w:r>
+      <w:r>
+        <w:rPr>
+          <w:rtl w:val="0"/>
+        </w:rPr>
+        <w:t xml:space="preserve">sve</w:t>
+      </w:r>
+      <w:r>
+        <w:rPr>
+          <w:rtl w:val="0"/>
+        </w:rPr>
+        <w:t xml:space="preserve"> neiskorištene </w:t>
+      </w:r>
+      <w:r>
+        <w:rPr>
+          <w:rtl w:val="0"/>
+        </w:rPr>
+        <w:t xml:space="preserve">kupone</w:t>
+      </w:r>
+      <w:r>
+        <w:rPr>
+          <w:rtl w:val="0"/>
+        </w:rPr>
+        <w:t xml:space="preserve"> i </w:t>
+      </w:r>
+      <w:r>
+        <w:rPr>
+          <w:rtl w:val="0"/>
+        </w:rPr>
+        <w:t xml:space="preserve">popuste</w:t>
+      </w:r>
+      <w:r>
+        <w:rPr>
+          <w:rtl w:val="0"/>
+        </w:rPr>
+        <w:t xml:space="preserve"> koje još nije iskoristio, te iste može iskoristiti prilikom plaćanja usluge na koju je ostvario popust ili kupon.</w:t>
+      </w:r>
+      <w:r>
+        <w:rPr>
+          <w:rtl w:val="0"/>
+        </w:rPr>
+      </w:r>
+    </w:p>
+    <w:p>
+      <w:pPr>
+        <w:pStyle w:val="Heading2"/>
+        <w:numPr>
+          <w:ilvl w:val="0"/>
+          <w:numId w:val="7"/>
+        </w:numPr>
+        <w:ind w:left="720" w:hanging="360"/>
+        <w:rPr>
+          <w:sz w:val="28"/>
+          <w:szCs w:val="28"/>
+        </w:rPr>
+      </w:pPr>
+      <w:bookmarkStart w:colFirst="0" w:colLast="0" w:name="_kfujy9cgxvel" w:id="10"/>
+      <w:bookmarkEnd w:id="10"/>
+      <w:r>
+        <w:rPr>
+          <w:sz w:val="28"/>
+          <w:szCs w:val="28"/>
+          <w:rtl w:val="0"/>
+        </w:rPr>
+        <w:t xml:space="preserve">Plaćanje:</w:t>
+      </w:r>
+    </w:p>
+    <w:p>
+      <w:pPr>
+        <w:ind w:left="720" w:firstLine="0"/>
+        <w:rPr/>
+      </w:pPr>
+      <w:r>
+        <w:rPr>
+          <w:rtl w:val="0"/>
+        </w:rPr>
+        <w:t xml:space="preserve">Vrši se nakon zaključivanja rezervacije, online ili gotovinski prilikom dolaska u hotel. Korisnik će dobiti potvrdu na mail o uspješnom ili </w:t>
+      </w:r>
+      <w:r>
+        <w:rPr>
+          <w:rtl w:val="0"/>
+        </w:rPr>
+        <w:t xml:space="preserve">neuspješnom</w:t>
+      </w:r>
+      <w:r>
+        <w:rPr>
+          <w:rtl w:val="0"/>
+        </w:rPr>
+        <w:t xml:space="preserve"> plaćanju, te dobiti potvrdu u vidu fakture od strane </w:t>
+      </w:r>
+      <w:r>
+        <w:rPr>
+          <w:rtl w:val="0"/>
+        </w:rPr>
+        <w:t xml:space="preserve">hotela</w:t>
+      </w:r>
+      <w:r>
+        <w:rPr>
+          <w:rtl w:val="0"/>
+        </w:rPr>
+        <w:t xml:space="preserve">, ukoliko je plaćanje uspješno izvršeno.</w:t>
+      </w:r>
+    </w:p>
+    <w:p>
+      <w:pPr>
+        <w:pStyle w:val="Heading2"/>
+        <w:numPr>
+          <w:ilvl w:val="0"/>
+          <w:numId w:val="11"/>
+        </w:numPr>
+        <w:ind w:left="720" w:hanging="360"/>
+        <w:rPr>
+          <w:sz w:val="28"/>
+          <w:szCs w:val="28"/>
+        </w:rPr>
+      </w:pPr>
+      <w:bookmarkStart w:colFirst="0" w:colLast="0" w:name="_966r2hqzclyd" w:id="11"/>
+      <w:bookmarkEnd w:id="11"/>
+      <w:r>
+        <w:rPr>
+          <w:sz w:val="28"/>
+          <w:szCs w:val="28"/>
+          <w:rtl w:val="0"/>
+        </w:rPr>
+        <w:t xml:space="preserve">Pregled dostupnih soba:</w:t>
+      </w:r>
+    </w:p>
+    <w:p>
+      <w:pPr>
+        <w:ind w:left="720" w:firstLine="0"/>
+        <w:rPr/>
+      </w:pPr>
+      <w:r>
+        <w:rPr>
+          <w:rtl w:val="0"/>
+        </w:rPr>
+        <w:t xml:space="preserve">Prilikom pretraživanja soba na sistemu, korisnik može da vidi da li je soba zauzeta, te ima pristup kalendaru za određenu sobu kako bi imao uvid kada je soba slobodna.</w:t>
+      </w:r>
+      <w:r>
+        <w:rPr>
+          <w:rtl w:val="0"/>
+        </w:rPr>
+      </w:r>
+    </w:p>
+    <w:p>
+      <w:pPr>
+        <w:pStyle w:val="Heading2"/>
+        <w:numPr>
+          <w:ilvl w:val="0"/>
+          <w:numId w:val="1"/>
+        </w:numPr>
+        <w:ind w:left="720" w:hanging="360"/>
+        <w:rPr>
+          <w:sz w:val="32"/>
+          <w:szCs w:val="32"/>
+        </w:rPr>
+      </w:pPr>
+      <w:bookmarkStart w:colFirst="0" w:colLast="0" w:name="_p9hw0l3h5v84" w:id="12"/>
+      <w:bookmarkEnd w:id="12"/>
+      <w:r>
+        <w:rPr>
+          <w:sz w:val="28"/>
+          <w:szCs w:val="28"/>
+          <w:rtl w:val="0"/>
+        </w:rPr>
+        <w:t xml:space="preserve">Registracija</w:t>
+      </w:r>
+      <w:r>
+        <w:rPr>
+          <w:rtl w:val="0"/>
+        </w:rPr>
+        <w:t xml:space="preserve">:</w:t>
+      </w:r>
+    </w:p>
+    <w:p>
+      <w:pPr>
+        <w:ind w:left="720" w:firstLine="0"/>
+        <w:rPr/>
+      </w:pPr>
+      <w:r>
+        <w:rPr>
+          <w:rtl w:val="0"/>
+        </w:rPr>
+        <w:t xml:space="preserve">U slučaju da korisnik nema napravljen račun na sistemu, on može izvršiti registraciju.</w:t>
+      </w:r>
+    </w:p>
+    <w:p>
+      <w:pPr>
+        <w:ind w:left="720" w:firstLine="0"/>
+        <w:rPr/>
+      </w:pPr>
+      <w:r>
+        <w:rPr>
+          <w:rtl w:val="0"/>
+        </w:rPr>
+        <w:t xml:space="preserve">Prilikom registracije od korisnika se traži da unese svoje lične podatke: ime, prezime, email, i lozinku (sa dodatnom potvrdom). Nakon ispunjavanja svih polja, korisnik dobije email za verifikaciju email adrese. Kada se završi verfikacija korisnik može pristupiti sistemu sa svojim ličnim podacima putem opcije prijave. </w:t>
       </w:r>
     </w:p>
     <w:p>
@@ -799,480 +1429,34 @@
           <w:szCs w:val="28"/>
         </w:rPr>
       </w:pPr>
-      <w:bookmarkStart w:colFirst="0" w:colLast="0" w:name="_ngh86aynm6v" w:id="6"/>
-      <w:bookmarkEnd w:id="6"/>
-      <w:r>
-        <w:rPr>
-          <w:sz w:val="28"/>
-          <w:szCs w:val="28"/>
-          <w:rtl w:val="0"/>
-        </w:rPr>
-        <w:t xml:space="preserve">Rezervacija sale za konferencije:</w:t>
-      </w:r>
-    </w:p>
-    <w:p>
-      <w:pPr>
-        <w:ind w:left="720" w:firstLine="0"/>
-        <w:rPr/>
-      </w:pPr>
-      <w:r>
-        <w:rPr>
-          <w:rtl w:val="0"/>
-        </w:rPr>
-        <w:t xml:space="preserve">Mogućnost firme ili pojedinca da rezerviše salu za konferencije uz dostavljanje određenih podataka za event. Svaka rezervacija zahtjeva potvrdu i </w:t>
-      </w:r>
-      <w:r>
-        <w:rPr>
-          <w:rtl w:val="0"/>
-        </w:rPr>
-        <w:t xml:space="preserve">validaciju</w:t>
-      </w:r>
-      <w:r>
-        <w:rPr>
-          <w:rtl w:val="0"/>
-        </w:rPr>
-        <w:t xml:space="preserve"> rezervacije od strane šefa smjene koji organizuje taj specifični događaj.</w:t>
-      </w:r>
-      <w:r>
-        <w:rPr>
-          <w:rtl w:val="0"/>
-        </w:rPr>
-      </w:r>
-    </w:p>
-    <w:p>
-      <w:pPr>
-        <w:rPr/>
-      </w:pPr>
-      <w:r>
-        <w:rPr>
-          <w:rtl w:val="0"/>
-        </w:rPr>
-        <w:tab/>
-      </w:r>
-    </w:p>
-    <w:p>
-      <w:pPr>
-        <w:pStyle w:val="Heading2"/>
-        <w:numPr>
-          <w:ilvl w:val="0"/>
-          <w:numId w:val="4"/>
-        </w:numPr>
-        <w:ind w:left="720" w:hanging="360"/>
-        <w:rPr>
-          <w:sz w:val="28"/>
-          <w:szCs w:val="28"/>
-          <w:u w:val="none"/>
-        </w:rPr>
-      </w:pPr>
-      <w:bookmarkStart w:colFirst="0" w:colLast="0" w:name="_ct6ux35vjgiv" w:id="7"/>
-      <w:bookmarkEnd w:id="7"/>
-      <w:r>
-        <w:rPr>
-          <w:sz w:val="28"/>
-          <w:szCs w:val="28"/>
-          <w:rtl w:val="0"/>
-        </w:rPr>
-        <w:t xml:space="preserve">Pregled trenutnog stanja sobe: </w:t>
-      </w:r>
-    </w:p>
-    <w:p>
-      <w:pPr>
-        <w:ind w:left="720" w:firstLine="0"/>
-        <w:rPr/>
-      </w:pPr>
-      <w:r>
-        <w:rPr>
-          <w:rtl w:val="0"/>
-        </w:rPr>
-        <w:t xml:space="preserve">Funkcionalnost koja pruža korisniku mogućnost da u svakom trenutku ima pregled stanja svoje sobe tj. ima uvid u to da li je njegova soba očišćena, neočišćena… </w:t>
-      </w:r>
-    </w:p>
-    <w:p>
-      <w:pPr>
-        <w:ind w:left="720" w:firstLine="0"/>
-        <w:rPr/>
-      </w:pPr>
-      <w:r>
-        <w:rPr>
-          <w:rtl w:val="0"/>
-        </w:rPr>
-        <w:t xml:space="preserve">Korisnik će imati opciju za pregled trenutnog stanja putem notifikacije na mobitelu ili direktno na sistemu.</w:t>
-      </w:r>
-    </w:p>
-    <w:p>
-      <w:pPr>
-        <w:ind w:left="720" w:firstLine="0"/>
-        <w:rPr/>
-      </w:pPr>
-      <w:r>
-        <w:rPr>
-          <w:rtl w:val="0"/>
-        </w:rPr>
-      </w:r>
-    </w:p>
-    <w:p>
-      <w:pPr>
-        <w:pStyle w:val="Heading2"/>
-        <w:numPr>
-          <w:ilvl w:val="0"/>
-          <w:numId w:val="5"/>
-        </w:numPr>
-        <w:ind w:left="720" w:hanging="360"/>
-        <w:rPr>
-          <w:sz w:val="28"/>
-          <w:szCs w:val="28"/>
-        </w:rPr>
-      </w:pPr>
-      <w:bookmarkStart w:colFirst="0" w:colLast="0" w:name="_whxmodmxwag" w:id="8"/>
-      <w:bookmarkEnd w:id="8"/>
-      <w:r>
-        <w:rPr>
-          <w:sz w:val="28"/>
-          <w:szCs w:val="28"/>
-          <w:rtl w:val="0"/>
-        </w:rPr>
-        <w:t xml:space="preserve">Historija rezervacija:</w:t>
-      </w:r>
-    </w:p>
-    <w:p>
-      <w:pPr>
-        <w:ind w:left="720" w:firstLine="0"/>
-        <w:rPr/>
-      </w:pPr>
-      <w:r>
-        <w:rPr>
-          <w:rtl w:val="0"/>
-        </w:rPr>
-        <w:t xml:space="preserve">Prijavljeni korisnik može pregledati </w:t>
-      </w:r>
-      <w:r>
-        <w:rPr>
-          <w:rtl w:val="0"/>
-        </w:rPr>
-        <w:t xml:space="preserve">historiju</w:t>
-      </w:r>
-      <w:r>
-        <w:rPr>
-          <w:rtl w:val="0"/>
-        </w:rPr>
-        <w:t xml:space="preserve"> </w:t>
-      </w:r>
-      <w:r>
-        <w:rPr>
-          <w:rtl w:val="0"/>
-        </w:rPr>
-        <w:t xml:space="preserve">rezervacija</w:t>
-      </w:r>
-      <w:r>
-        <w:rPr>
-          <w:rtl w:val="0"/>
-        </w:rPr>
-        <w:t xml:space="preserve"> u hotelu. Ova funkcionalnost mu omogućava pregled soba u kojima je </w:t>
-      </w:r>
-      <w:r>
-        <w:rPr>
-          <w:rtl w:val="0"/>
-        </w:rPr>
-        <w:t xml:space="preserve">odsjedao</w:t>
-      </w:r>
-      <w:r>
-        <w:rPr>
-          <w:rtl w:val="0"/>
-        </w:rPr>
-        <w:t xml:space="preserve">, konferencije na kojima je prisustvovao itd.</w:t>
-      </w:r>
-    </w:p>
-    <w:p>
-      <w:pPr>
-        <w:ind w:left="720" w:firstLine="0"/>
-        <w:rPr/>
-      </w:pPr>
-      <w:r>
-        <w:rPr>
-          <w:rtl w:val="0"/>
-        </w:rPr>
-        <w:t xml:space="preserve">Ocjena usluge vrši se samovoljno i po korisnikovom kriteriju. Mogućnost davanja ocjene, pisanje komentara ukoliko korisnik to želi, te dodavanje slika kao prilog uz komentar.</w:t>
-      </w:r>
-    </w:p>
-    <w:p>
-      <w:pPr>
-        <w:rPr/>
-      </w:pPr>
-      <w:r>
-        <w:rPr>
-          <w:rtl w:val="0"/>
-        </w:rPr>
-      </w:r>
-    </w:p>
-    <w:p>
-      <w:pPr>
-        <w:pStyle w:val="Heading2"/>
-        <w:numPr>
-          <w:ilvl w:val="0"/>
-          <w:numId w:val="6"/>
-        </w:numPr>
-        <w:ind w:left="720" w:hanging="360"/>
-        <w:rPr>
-          <w:sz w:val="28"/>
-          <w:szCs w:val="28"/>
-        </w:rPr>
-      </w:pPr>
-      <w:bookmarkStart w:colFirst="0" w:colLast="0" w:name="_couzylhbe2ea" w:id="9"/>
-      <w:bookmarkEnd w:id="9"/>
-      <w:r>
-        <w:rPr>
-          <w:sz w:val="28"/>
-          <w:szCs w:val="28"/>
-          <w:rtl w:val="0"/>
-        </w:rPr>
-        <w:t xml:space="preserve">Pregled dostupnih kupona i popusta:</w:t>
-      </w:r>
-    </w:p>
-    <w:p>
-      <w:pPr>
-        <w:ind w:left="720" w:firstLine="0"/>
-        <w:rPr/>
-      </w:pPr>
-      <w:r>
-        <w:rPr>
-          <w:rtl w:val="0"/>
-        </w:rPr>
-        <w:t xml:space="preserve">Prijavljeni korisnik može pregledati </w:t>
-      </w:r>
-      <w:r>
-        <w:rPr>
-          <w:rtl w:val="0"/>
-        </w:rPr>
-        <w:t xml:space="preserve">sve</w:t>
-      </w:r>
-      <w:r>
-        <w:rPr>
-          <w:rtl w:val="0"/>
-        </w:rPr>
-        <w:t xml:space="preserve"> neiskorištene </w:t>
-      </w:r>
-      <w:r>
-        <w:rPr>
-          <w:rtl w:val="0"/>
-        </w:rPr>
-        <w:t xml:space="preserve">kupone</w:t>
-      </w:r>
-      <w:r>
-        <w:rPr>
-          <w:rtl w:val="0"/>
-        </w:rPr>
-        <w:t xml:space="preserve"> i </w:t>
-      </w:r>
-      <w:r>
-        <w:rPr>
-          <w:rtl w:val="0"/>
-        </w:rPr>
-        <w:t xml:space="preserve">popuste</w:t>
-      </w:r>
-      <w:r>
-        <w:rPr>
-          <w:rtl w:val="0"/>
-        </w:rPr>
-        <w:t xml:space="preserve"> koje još nije iskoristio, te iste može iskoristiti prilikom plaćanja usluge na koju je ostvario popust ili kupon.</w:t>
-      </w:r>
-      <w:r>
-        <w:rPr>
-          <w:rtl w:val="0"/>
-        </w:rPr>
-      </w:r>
-    </w:p>
-    <w:p>
-      <w:pPr>
-        <w:pStyle w:val="Heading2"/>
-        <w:numPr>
-          <w:ilvl w:val="0"/>
-          <w:numId w:val="7"/>
-        </w:numPr>
-        <w:ind w:left="720" w:hanging="360"/>
-        <w:rPr>
-          <w:sz w:val="28"/>
-          <w:szCs w:val="28"/>
-        </w:rPr>
-      </w:pPr>
-      <w:bookmarkStart w:colFirst="0" w:colLast="0" w:name="_kfujy9cgxvel" w:id="10"/>
-      <w:bookmarkEnd w:id="10"/>
-      <w:r>
-        <w:rPr>
-          <w:sz w:val="28"/>
-          <w:szCs w:val="28"/>
-          <w:rtl w:val="0"/>
-        </w:rPr>
-        <w:t xml:space="preserve">Plaćanje:</w:t>
-      </w:r>
-    </w:p>
-    <w:p>
-      <w:pPr>
-        <w:ind w:left="720" w:firstLine="0"/>
-        <w:rPr/>
-      </w:pPr>
-      <w:r>
-        <w:rPr>
-          <w:rtl w:val="0"/>
-        </w:rPr>
-        <w:t xml:space="preserve">Vrši se nakon zaključivanja rezervacije, online ili gotovinski prilikom dolaska u hotel. Korisnik će dobiti potvrdu na mail o uspješnom ili </w:t>
-      </w:r>
-      <w:r>
-        <w:rPr>
-          <w:rtl w:val="0"/>
-        </w:rPr>
-        <w:t xml:space="preserve">neuspješnom</w:t>
-      </w:r>
-      <w:r>
-        <w:rPr>
-          <w:rtl w:val="0"/>
-        </w:rPr>
-        <w:t xml:space="preserve"> plaćanju, te dobiti potvrdu u vidu fakture od strane </w:t>
-      </w:r>
-      <w:r>
-        <w:rPr>
-          <w:rtl w:val="0"/>
-        </w:rPr>
-        <w:t xml:space="preserve">hotela</w:t>
-      </w:r>
-      <w:r>
-        <w:rPr>
-          <w:rtl w:val="0"/>
-        </w:rPr>
-        <w:t xml:space="preserve">, ukoliko je plaćanje uspješno izvršeno.</w:t>
-      </w:r>
-    </w:p>
-    <w:p>
-      <w:pPr>
-        <w:pStyle w:val="Heading2"/>
-        <w:numPr>
-          <w:ilvl w:val="0"/>
-          <w:numId w:val="11"/>
-        </w:numPr>
-        <w:ind w:left="720" w:hanging="360"/>
-        <w:rPr>
-          <w:sz w:val="28"/>
-          <w:szCs w:val="28"/>
-        </w:rPr>
-      </w:pPr>
-      <w:bookmarkStart w:colFirst="0" w:colLast="0" w:name="_966r2hqzclyd" w:id="11"/>
-      <w:bookmarkEnd w:id="11"/>
-      <w:r>
-        <w:rPr>
-          <w:sz w:val="28"/>
-          <w:szCs w:val="28"/>
-          <w:rtl w:val="0"/>
-        </w:rPr>
-        <w:t xml:space="preserve">Pregled dostupnih soba:</w:t>
-      </w:r>
-    </w:p>
-    <w:p>
-      <w:pPr>
-        <w:ind w:left="720" w:firstLine="0"/>
-        <w:rPr/>
-      </w:pPr>
-      <w:r>
-        <w:rPr>
-          <w:rtl w:val="0"/>
-        </w:rPr>
-        <w:t xml:space="preserve">Prilikom pretraživanja soba na sistemu, korisnik može da vidi da li je soba zauzeta, te ima pristup kalendaru za određenu sobu kako bi imao uvid kada je soba slobodna.</w:t>
-      </w:r>
-      <w:r>
-        <w:rPr>
-          <w:rtl w:val="0"/>
-        </w:rPr>
-      </w:r>
-    </w:p>
-    <w:p>
-      <w:pPr>
-        <w:pStyle w:val="Heading2"/>
-        <w:numPr>
-          <w:ilvl w:val="0"/>
-          <w:numId w:val="1"/>
-        </w:numPr>
-        <w:ind w:left="720" w:hanging="360"/>
-        <w:rPr>
-          <w:sz w:val="32"/>
-          <w:szCs w:val="32"/>
-        </w:rPr>
-      </w:pPr>
-      <w:bookmarkStart w:colFirst="0" w:colLast="0" w:name="_p9hw0l3h5v84" w:id="12"/>
-      <w:bookmarkEnd w:id="12"/>
-      <w:r>
-        <w:rPr>
-          <w:sz w:val="28"/>
-          <w:szCs w:val="28"/>
-          <w:rtl w:val="0"/>
-        </w:rPr>
-        <w:t xml:space="preserve">Registracija</w:t>
-      </w:r>
-      <w:r>
-        <w:rPr>
-          <w:rtl w:val="0"/>
-        </w:rPr>
-        <w:t xml:space="preserve">:</w:t>
-      </w:r>
-    </w:p>
-    <w:p>
-      <w:pPr>
-        <w:ind w:left="720" w:firstLine="0"/>
-        <w:rPr/>
-      </w:pPr>
-      <w:r>
-        <w:rPr>
-          <w:rtl w:val="0"/>
-        </w:rPr>
-        <w:t xml:space="preserve">U slučaju da korisnik nema napravljen račun na sistemu, on može izvršiti registraciju.</w:t>
-      </w:r>
-    </w:p>
-    <w:p>
-      <w:pPr>
-        <w:ind w:left="720" w:firstLine="0"/>
-        <w:rPr/>
-      </w:pPr>
-      <w:r>
-        <w:rPr>
-          <w:rtl w:val="0"/>
-        </w:rPr>
-        <w:t xml:space="preserve">Prilikom registracije od korisnika se traži da unese svoje lične podatke: ime, prezime, email, i lozinku (sa dodatnom potvrdom). Nakon ispunjavanja svih polja, korisnik dobije email za verifikaciju email adrese. Kada se završi verfikacija korisnik može pristupiti sistemu sa svojim ličnim podacima putem opcije prijave. </w:t>
-      </w:r>
-    </w:p>
-    <w:p>
-      <w:pPr>
-        <w:rPr/>
-      </w:pPr>
-      <w:r>
-        <w:rPr>
-          <w:rtl w:val="0"/>
-        </w:rPr>
-      </w:r>
-    </w:p>
-    <w:p>
-      <w:pPr>
-        <w:rPr/>
-      </w:pPr>
-      <w:r>
-        <w:rPr>
-          <w:rtl w:val="0"/>
-        </w:rPr>
-      </w:r>
-    </w:p>
-    <w:p>
-      <w:pPr>
-        <w:rPr/>
-      </w:pPr>
-      <w:r>
-        <w:rPr>
-          <w:rtl w:val="0"/>
-        </w:rPr>
-      </w:r>
-    </w:p>
-    <w:p>
-      <w:pPr>
-        <w:pStyle w:val="Heading1"/>
-        <w:rPr/>
-      </w:pPr>
-      <w:bookmarkStart w:colFirst="0" w:colLast="0" w:name="_ni1ufijltf9e" w:id="13"/>
+      <w:bookmarkStart w:colFirst="0" w:colLast="0" w:name="_2ap220rlrtj6" w:id="13"/>
       <w:bookmarkEnd w:id="13"/>
+      <w:r>
+        <w:rPr>
+          <w:sz w:val="28"/>
+          <w:szCs w:val="28"/>
+          <w:rtl w:val="0"/>
+        </w:rPr>
+        <w:t xml:space="preserve">Kontakt Forma:</w:t>
+      </w:r>
+    </w:p>
+    <w:p>
+      <w:pPr>
+        <w:ind w:left="720" w:firstLine="0"/>
+        <w:rPr/>
+      </w:pPr>
+      <w:r>
+        <w:rPr>
+          <w:rtl w:val="0"/>
+        </w:rPr>
+        <w:t xml:space="preserve">Omogućava korisniku da uz unošenje svojih ličnih podataka kontaktira hotel sa određenom porukom na email.</w:t>
+      </w:r>
+    </w:p>
+    <w:p>
+      <w:pPr>
+        <w:ind w:left="720" w:firstLine="0"/>
+        <w:rPr/>
+      </w:pPr>
       <w:r>
         <w:rPr>
           <w:rtl w:val="0"/>
@@ -1445,26 +1629,6 @@
     </w:p>
     <w:p>
       <w:pPr>
-        <w:rPr/>
-      </w:pPr>
-      <w:r>
-        <w:rPr>
-          <w:rtl w:val="0"/>
-        </w:rPr>
-      </w:r>
-    </w:p>
-    <w:p>
-      <w:pPr>
-        <w:rPr/>
-      </w:pPr>
-      <w:r>
-        <w:rPr>
-          <w:rtl w:val="0"/>
-        </w:rPr>
-      </w:r>
-    </w:p>
-    <w:p>
-      <w:pPr>
         <w:pStyle w:val="Heading1"/>
         <w:rPr>
           <w:sz w:val="26"/>
@@ -1937,19 +2101,7 @@
         <w:rPr>
           <w:rtl w:val="0"/>
         </w:rPr>
-        <w:t xml:space="preserve">Po potrebi, iz korisničkog panela, recepcioner može izdati i fakturu pri zaključivanju boravka po želji samog gosta. Faktura se tom prilikom može isprintati preko printera ili poslati </w:t>
-      </w:r>
-      <w:r>
-        <w:rPr>
-          <w:rtl w:val="0"/>
-        </w:rPr>
-        <w:t xml:space="preserve">emailom</w:t>
-      </w:r>
-      <w:r>
-        <w:rPr>
-          <w:rtl w:val="0"/>
-        </w:rPr>
-        <w:t xml:space="preserve"> korisniku.</w:t>
+        <w:t xml:space="preserve">Po potrebi, iz korisničkog panela, recepcioner može izdati i fakturu pri zaključivanju boravka po želji samog gosta.</w:t>
       </w:r>
     </w:p>
     <w:p>
@@ -2096,126 +2248,11 @@
     </w:p>
     <w:p>
       <w:pPr>
-        <w:rPr/>
-      </w:pPr>
-      <w:r>
-        <w:rPr>
-          <w:rtl w:val="0"/>
-        </w:rPr>
-      </w:r>
-    </w:p>
-    <w:p>
-      <w:pPr>
-        <w:rPr/>
-      </w:pPr>
-      <w:r>
-        <w:rPr>
-          <w:rtl w:val="0"/>
-        </w:rPr>
-      </w:r>
-    </w:p>
-    <w:p>
-      <w:pPr>
-        <w:rPr/>
-      </w:pPr>
-      <w:r>
-        <w:rPr>
-          <w:rtl w:val="0"/>
-        </w:rPr>
-      </w:r>
-    </w:p>
-    <w:p>
-      <w:pPr>
-        <w:rPr/>
-      </w:pPr>
-      <w:r>
-        <w:rPr>
-          <w:rtl w:val="0"/>
-        </w:rPr>
-      </w:r>
-    </w:p>
-    <w:p>
-      <w:pPr>
         <w:pStyle w:val="Heading1"/>
-        <w:rPr>
-          <w:shd w:fill="c9daf8" w:val="clear"/>
-        </w:rPr>
-      </w:pPr>
-      <w:bookmarkStart w:colFirst="0" w:colLast="0" w:name="_cq4g1hak2vll" w:id="27"/>
+        <w:rPr/>
+      </w:pPr>
+      <w:bookmarkStart w:colFirst="0" w:colLast="0" w:name="_uxrgwm4l3drs" w:id="27"/>
       <w:bookmarkEnd w:id="27"/>
-      <w:r>
-        <w:rPr>
-          <w:rtl w:val="0"/>
-        </w:rPr>
-      </w:r>
-    </w:p>
-    <w:p>
-      <w:pPr>
-        <w:rPr/>
-      </w:pPr>
-      <w:r>
-        <w:rPr>
-          <w:rtl w:val="0"/>
-        </w:rPr>
-      </w:r>
-    </w:p>
-    <w:p>
-      <w:pPr>
-        <w:rPr/>
-      </w:pPr>
-      <w:r>
-        <w:rPr>
-          <w:rtl w:val="0"/>
-        </w:rPr>
-      </w:r>
-    </w:p>
-    <w:p>
-      <w:pPr>
-        <w:rPr/>
-      </w:pPr>
-      <w:r>
-        <w:rPr>
-          <w:rtl w:val="0"/>
-        </w:rPr>
-      </w:r>
-    </w:p>
-    <w:p>
-      <w:pPr>
-        <w:rPr/>
-      </w:pPr>
-      <w:r>
-        <w:rPr>
-          <w:rtl w:val="0"/>
-        </w:rPr>
-      </w:r>
-    </w:p>
-    <w:p>
-      <w:pPr>
-        <w:rPr/>
-      </w:pPr>
-      <w:r>
-        <w:rPr>
-          <w:rtl w:val="0"/>
-        </w:rPr>
-      </w:r>
-    </w:p>
-    <w:p>
-      <w:pPr>
-        <w:rPr/>
-      </w:pPr>
-      <w:r>
-        <w:rPr>
-          <w:rtl w:val="0"/>
-        </w:rPr>
-      </w:r>
-    </w:p>
-    <w:p>
-      <w:pPr>
-        <w:pStyle w:val="Heading1"/>
-        <w:rPr/>
-      </w:pPr>
-      <w:bookmarkStart w:colFirst="0" w:colLast="0" w:name="_uxrgwm4l3drs" w:id="28"/>
-      <w:bookmarkEnd w:id="28"/>
       <w:r>
         <w:rPr>
           <w:rtl w:val="0"/>
@@ -2254,8 +2291,8 @@
           <w:szCs w:val="28"/>
         </w:rPr>
       </w:pPr>
-      <w:bookmarkStart w:colFirst="0" w:colLast="0" w:name="_8czpzxu0rhhs" w:id="29"/>
-      <w:bookmarkEnd w:id="29"/>
+      <w:bookmarkStart w:colFirst="0" w:colLast="0" w:name="_8czpzxu0rhhs" w:id="28"/>
+      <w:bookmarkEnd w:id="28"/>
       <w:r>
         <w:rPr>
           <w:sz w:val="28"/>
@@ -2320,8 +2357,8 @@
           <w:szCs w:val="28"/>
         </w:rPr>
       </w:pPr>
-      <w:bookmarkStart w:colFirst="0" w:colLast="0" w:name="_8944tw26uw48" w:id="30"/>
-      <w:bookmarkEnd w:id="30"/>
+      <w:bookmarkStart w:colFirst="0" w:colLast="0" w:name="_8944tw26uw48" w:id="29"/>
+      <w:bookmarkEnd w:id="29"/>
       <w:r>
         <w:rPr>
           <w:sz w:val="28"/>
@@ -2383,8 +2420,8 @@
           <w:szCs w:val="28"/>
         </w:rPr>
       </w:pPr>
-      <w:bookmarkStart w:colFirst="0" w:colLast="0" w:name="_kyfb3e5p2fcf" w:id="31"/>
-      <w:bookmarkEnd w:id="31"/>
+      <w:bookmarkStart w:colFirst="0" w:colLast="0" w:name="_kyfb3e5p2fcf" w:id="30"/>
+      <w:bookmarkEnd w:id="30"/>
       <w:r>
         <w:rPr>
           <w:sz w:val="28"/>
@@ -2438,8 +2475,8 @@
           <w:szCs w:val="28"/>
         </w:rPr>
       </w:pPr>
-      <w:bookmarkStart w:colFirst="0" w:colLast="0" w:name="_3p62a7djf2qg" w:id="32"/>
-      <w:bookmarkEnd w:id="32"/>
+      <w:bookmarkStart w:colFirst="0" w:colLast="0" w:name="_3p62a7djf2qg" w:id="31"/>
+      <w:bookmarkEnd w:id="31"/>
       <w:r>
         <w:rPr>
           <w:sz w:val="28"/>
@@ -2492,32 +2529,48 @@
           <w:szCs w:val="28"/>
         </w:rPr>
       </w:pPr>
-      <w:bookmarkStart w:colFirst="0" w:colLast="0" w:name="_lqmgy4m9mawu" w:id="33"/>
-      <w:bookmarkEnd w:id="33"/>
-      <w:r>
-        <w:rPr>
-          <w:sz w:val="28"/>
-          <w:szCs w:val="28"/>
-          <w:rtl w:val="0"/>
-        </w:rPr>
-        <w:t xml:space="preserve">Upravljanje eventovima: </w:t>
-      </w:r>
-      <w:r>
-        <w:rPr>
-          <w:rtl w:val="0"/>
-        </w:rPr>
-      </w:r>
-    </w:p>
-    <w:p>
-      <w:pPr>
-        <w:ind w:left="720" w:firstLine="0"/>
-        <w:rPr/>
-      </w:pPr>
-      <w:r>
-        <w:rPr>
-          <w:rtl w:val="0"/>
-        </w:rPr>
-        <w:t xml:space="preserve">Organizovanje rasporeda i smišljanje te uređivanje posebnih događaja koji se održavaju u sali, a zahtijevaju posebnu involviranost.</w:t>
+      <w:bookmarkStart w:colFirst="0" w:colLast="0" w:name="_9tprddqrdx6a" w:id="32"/>
+      <w:bookmarkEnd w:id="32"/>
+      <w:r>
+        <w:rPr>
+          <w:sz w:val="28"/>
+          <w:szCs w:val="28"/>
+          <w:rtl w:val="0"/>
+        </w:rPr>
+        <w:t xml:space="preserve">Pregled </w:t>
+      </w:r>
+      <w:r>
+        <w:rPr>
+          <w:sz w:val="28"/>
+          <w:szCs w:val="28"/>
+          <w:rtl w:val="0"/>
+        </w:rPr>
+        <w:t xml:space="preserve">trenutnih</w:t>
+      </w:r>
+      <w:r>
+        <w:rPr>
+          <w:sz w:val="28"/>
+          <w:szCs w:val="28"/>
+          <w:rtl w:val="0"/>
+        </w:rPr>
+        <w:t xml:space="preserve"> gostiju: </w:t>
+      </w:r>
+      <w:r>
+        <w:rPr>
+          <w:rtl w:val="0"/>
+        </w:rPr>
+      </w:r>
+    </w:p>
+    <w:p>
+      <w:pPr>
+        <w:ind w:left="720" w:firstLine="0"/>
+        <w:rPr/>
+      </w:pPr>
+      <w:r>
+        <w:rPr>
+          <w:rtl w:val="0"/>
+        </w:rPr>
+        <w:t xml:space="preserve">Mogućnost uvida u podatke trenutnih gostiju hotela te informacije o njihovom boravku.</w:t>
       </w:r>
     </w:p>
     <w:p>
@@ -2546,48 +2599,32 @@
           <w:szCs w:val="28"/>
         </w:rPr>
       </w:pPr>
-      <w:bookmarkStart w:colFirst="0" w:colLast="0" w:name="_9tprddqrdx6a" w:id="34"/>
-      <w:bookmarkEnd w:id="34"/>
-      <w:r>
-        <w:rPr>
-          <w:sz w:val="28"/>
-          <w:szCs w:val="28"/>
-          <w:rtl w:val="0"/>
-        </w:rPr>
-        <w:t xml:space="preserve">Pregled </w:t>
-      </w:r>
-      <w:r>
-        <w:rPr>
-          <w:sz w:val="28"/>
-          <w:szCs w:val="28"/>
-          <w:rtl w:val="0"/>
-        </w:rPr>
-        <w:t xml:space="preserve">trenutnih</w:t>
-      </w:r>
-      <w:r>
-        <w:rPr>
-          <w:sz w:val="28"/>
-          <w:szCs w:val="28"/>
-          <w:rtl w:val="0"/>
-        </w:rPr>
-        <w:t xml:space="preserve"> gostiju: </w:t>
-      </w:r>
-      <w:r>
-        <w:rPr>
-          <w:rtl w:val="0"/>
-        </w:rPr>
-      </w:r>
-    </w:p>
-    <w:p>
-      <w:pPr>
-        <w:ind w:left="720" w:firstLine="0"/>
-        <w:rPr/>
-      </w:pPr>
-      <w:r>
-        <w:rPr>
-          <w:rtl w:val="0"/>
-        </w:rPr>
-        <w:t xml:space="preserve">Mogućnost uvida u podatke trenutnih gostiju hotela te informacije o njihovom boravku.</w:t>
+      <w:bookmarkStart w:colFirst="0" w:colLast="0" w:name="_xxu4exxf78an" w:id="33"/>
+      <w:bookmarkEnd w:id="33"/>
+      <w:r>
+        <w:rPr>
+          <w:sz w:val="28"/>
+          <w:szCs w:val="28"/>
+          <w:rtl w:val="0"/>
+        </w:rPr>
+        <w:t xml:space="preserve">Uvid u uplate:  </w:t>
+      </w:r>
+      <w:r>
+        <w:rPr>
+          <w:rtl w:val="0"/>
+        </w:rPr>
+      </w:r>
+    </w:p>
+    <w:p>
+      <w:pPr>
+        <w:ind w:left="720" w:firstLine="0"/>
+        <w:rPr/>
+      </w:pPr>
+      <w:r>
+        <w:rPr>
+          <w:rtl w:val="0"/>
+        </w:rPr>
+        <w:t xml:space="preserve">Potpuni pristup informacijama vezanim za uplate (iznos, vrijeme, uplatioc, primaoc, odgovorno lice, vrsta uplate).</w:t>
       </w:r>
     </w:p>
     <w:p>
@@ -2616,62 +2653,8 @@
           <w:szCs w:val="28"/>
         </w:rPr>
       </w:pPr>
-      <w:bookmarkStart w:colFirst="0" w:colLast="0" w:name="_xxu4exxf78an" w:id="35"/>
-      <w:bookmarkEnd w:id="35"/>
-      <w:r>
-        <w:rPr>
-          <w:sz w:val="28"/>
-          <w:szCs w:val="28"/>
-          <w:rtl w:val="0"/>
-        </w:rPr>
-        <w:t xml:space="preserve">Uvid u uplate:  </w:t>
-      </w:r>
-      <w:r>
-        <w:rPr>
-          <w:rtl w:val="0"/>
-        </w:rPr>
-      </w:r>
-    </w:p>
-    <w:p>
-      <w:pPr>
-        <w:ind w:left="720" w:firstLine="0"/>
-        <w:rPr/>
-      </w:pPr>
-      <w:r>
-        <w:rPr>
-          <w:rtl w:val="0"/>
-        </w:rPr>
-        <w:t xml:space="preserve">Potpuni pristup informacijama vezanim za uplate (iznos, vrijeme, uplatioc, primaoc, odgovorno lice, vrsta uplate).</w:t>
-      </w:r>
-    </w:p>
-    <w:p>
-      <w:pPr>
-        <w:pStyle w:val="Heading2"/>
-        <w:keepNext w:val="1"/>
-        <w:keepLines w:val="1"/>
-        <w:widowControl w:val="1"/>
-        <w:numPr>
-          <w:ilvl w:val="0"/>
-          <w:numId w:val="10"/>
-        </w:numPr>
-        <w:pBdr>
-          <w:top w:space="0" w:sz="0" w:val="nil"/>
-          <w:left w:space="0" w:sz="0" w:val="nil"/>
-          <w:bottom w:space="0" w:sz="0" w:val="nil"/>
-          <w:right w:space="0" w:sz="0" w:val="nil"/>
-          <w:between w:space="0" w:sz="0" w:val="nil"/>
-        </w:pBdr>
-        <w:shd w:fill="auto" w:val="clear"/>
-        <w:spacing w:after="120" w:before="360" w:line="276" w:lineRule="auto"/>
-        <w:ind w:left="720" w:right="0" w:hanging="360"/>
-        <w:jc w:val="left"/>
-        <w:rPr>
-          <w:sz w:val="28"/>
-          <w:szCs w:val="28"/>
-        </w:rPr>
-      </w:pPr>
-      <w:bookmarkStart w:colFirst="0" w:colLast="0" w:name="_qzs419dx39af" w:id="36"/>
-      <w:bookmarkEnd w:id="36"/>
+      <w:bookmarkStart w:colFirst="0" w:colLast="0" w:name="_qzs419dx39af" w:id="34"/>
+      <w:bookmarkEnd w:id="34"/>
       <w:r>
         <w:rPr>
           <w:sz w:val="28"/>
@@ -2750,8 +2733,8 @@
           <w:szCs w:val="40"/>
         </w:rPr>
       </w:pPr>
-      <w:bookmarkStart w:colFirst="0" w:colLast="0" w:name="_5363i9xer5o" w:id="37"/>
-      <w:bookmarkEnd w:id="37"/>
+      <w:bookmarkStart w:colFirst="0" w:colLast="0" w:name="_5363i9xer5o" w:id="35"/>
+      <w:bookmarkEnd w:id="35"/>
       <w:r>
         <w:rPr>
           <w:sz w:val="40"/>
@@ -2953,10 +2936,7 @@
     <w:p>
       <w:pPr>
         <w:ind w:left="720" w:firstLine="0"/>
-        <w:rPr>
-          <w:sz w:val="16"/>
-          <w:szCs w:val="16"/>
-        </w:rPr>
+        <w:rPr/>
       </w:pPr>
       <w:r>
         <w:rPr>
@@ -2965,6 +2945,45 @@
         <w:t xml:space="preserve">-20% popusta na noćne aktivnosti na kratkodnevnicu itd. </w:t>
         <w:tab/>
       </w:r>
+    </w:p>
+    <w:p>
+      <w:pPr>
+        <w:ind w:left="720" w:firstLine="0"/>
+        <w:rPr/>
+      </w:pPr>
+      <w:r>
+        <w:rPr>
+          <w:rtl w:val="0"/>
+        </w:rPr>
+      </w:r>
+    </w:p>
+    <w:p>
+      <w:pPr>
+        <w:ind w:left="720" w:firstLine="0"/>
+        <w:rPr/>
+      </w:pPr>
+      <w:r>
+        <w:rPr>
+          <w:rtl w:val="0"/>
+        </w:rPr>
+      </w:r>
+    </w:p>
+    <w:p>
+      <w:pPr>
+        <w:ind w:left="720" w:firstLine="0"/>
+        <w:rPr/>
+      </w:pPr>
+      <w:r>
+        <w:rPr>
+          <w:rtl w:val="0"/>
+        </w:rPr>
+      </w:r>
+    </w:p>
+    <w:p>
+      <w:pPr>
+        <w:ind w:left="720" w:firstLine="0"/>
+        <w:rPr/>
+      </w:pPr>
       <w:r>
         <w:rPr>
           <w:rtl w:val="0"/>
@@ -4083,116 +4102,6 @@
     </w:lvl>
   </w:abstractNum>
   <w:abstractNum w:abstractNumId="11">
-    <w:lvl w:ilvl="0">
-      <w:start w:val="1"/>
-      <w:numFmt w:val="bullet"/>
-      <w:lvlText w:val="-"/>
-      <w:lvlJc w:val="left"/>
-      <w:pPr>
-        <w:ind w:left="720" w:hanging="360"/>
-      </w:pPr>
-      <w:rPr>
-        <w:u w:val="none"/>
-      </w:rPr>
-    </w:lvl>
-    <w:lvl w:ilvl="1">
-      <w:start w:val="1"/>
-      <w:numFmt w:val="bullet"/>
-      <w:lvlText w:val="-"/>
-      <w:lvlJc w:val="left"/>
-      <w:pPr>
-        <w:ind w:left="1440" w:hanging="360"/>
-      </w:pPr>
-      <w:rPr>
-        <w:u w:val="none"/>
-      </w:rPr>
-    </w:lvl>
-    <w:lvl w:ilvl="2">
-      <w:start w:val="1"/>
-      <w:numFmt w:val="bullet"/>
-      <w:lvlText w:val="-"/>
-      <w:lvlJc w:val="left"/>
-      <w:pPr>
-        <w:ind w:left="2160" w:hanging="360"/>
-      </w:pPr>
-      <w:rPr>
-        <w:u w:val="none"/>
-      </w:rPr>
-    </w:lvl>
-    <w:lvl w:ilvl="3">
-      <w:start w:val="1"/>
-      <w:numFmt w:val="bullet"/>
-      <w:lvlText w:val="-"/>
-      <w:lvlJc w:val="left"/>
-      <w:pPr>
-        <w:ind w:left="2880" w:hanging="360"/>
-      </w:pPr>
-      <w:rPr>
-        <w:u w:val="none"/>
-      </w:rPr>
-    </w:lvl>
-    <w:lvl w:ilvl="4">
-      <w:start w:val="1"/>
-      <w:numFmt w:val="bullet"/>
-      <w:lvlText w:val="-"/>
-      <w:lvlJc w:val="left"/>
-      <w:pPr>
-        <w:ind w:left="3600" w:hanging="360"/>
-      </w:pPr>
-      <w:rPr>
-        <w:u w:val="none"/>
-      </w:rPr>
-    </w:lvl>
-    <w:lvl w:ilvl="5">
-      <w:start w:val="1"/>
-      <w:numFmt w:val="bullet"/>
-      <w:lvlText w:val="-"/>
-      <w:lvlJc w:val="left"/>
-      <w:pPr>
-        <w:ind w:left="4320" w:hanging="360"/>
-      </w:pPr>
-      <w:rPr>
-        <w:u w:val="none"/>
-      </w:rPr>
-    </w:lvl>
-    <w:lvl w:ilvl="6">
-      <w:start w:val="1"/>
-      <w:numFmt w:val="bullet"/>
-      <w:lvlText w:val="-"/>
-      <w:lvlJc w:val="left"/>
-      <w:pPr>
-        <w:ind w:left="5040" w:hanging="360"/>
-      </w:pPr>
-      <w:rPr>
-        <w:u w:val="none"/>
-      </w:rPr>
-    </w:lvl>
-    <w:lvl w:ilvl="7">
-      <w:start w:val="1"/>
-      <w:numFmt w:val="bullet"/>
-      <w:lvlText w:val="-"/>
-      <w:lvlJc w:val="left"/>
-      <w:pPr>
-        <w:ind w:left="5760" w:hanging="360"/>
-      </w:pPr>
-      <w:rPr>
-        <w:u w:val="none"/>
-      </w:rPr>
-    </w:lvl>
-    <w:lvl w:ilvl="8">
-      <w:start w:val="1"/>
-      <w:numFmt w:val="bullet"/>
-      <w:lvlText w:val="-"/>
-      <w:lvlJc w:val="left"/>
-      <w:pPr>
-        <w:ind w:left="6480" w:hanging="360"/>
-      </w:pPr>
-      <w:rPr>
-        <w:u w:val="none"/>
-      </w:rPr>
-    </w:lvl>
-  </w:abstractNum>
-  <w:abstractNum w:abstractNumId="12">
     <w:lvl w:ilvl="0">
       <w:start w:val="1"/>
       <w:numFmt w:val="bullet"/>
@@ -4334,9 +4243,6 @@
   </w:num>
   <w:num w:numId="11">
     <w:abstractNumId w:val="11"/>
-  </w:num>
-  <w:num w:numId="12">
-    <w:abstractNumId w:val="12"/>
   </w:num>
 </w:numbering>
 </file>

</xml_diff>